<commit_message>
Criando a apostila do curso
</commit_message>
<xml_diff>
--- a/Documentos/Apostila de programação Web.docx
+++ b/Documentos/Apostila de programação Web.docx
@@ -4816,6 +4816,388 @@
           <w:szCs w:val="24"/>
         </w:rPr>
         <w:t>, mas o que é isso???</w:t>
+      </w:r>
+    </w:p>
+    <w:p>
+      <w:pPr>
+        <w:rPr>
+          <w:rFonts w:ascii="Arial" w:hAnsi="Arial" w:cs="Arial"/>
+          <w:sz w:val="24"/>
+          <w:szCs w:val="24"/>
+        </w:rPr>
+      </w:pPr>
+      <w:r>
+        <w:rPr>
+          <w:rFonts w:ascii="Arial" w:hAnsi="Arial" w:cs="Arial"/>
+          <w:sz w:val="24"/>
+          <w:szCs w:val="24"/>
+        </w:rPr>
+        <w:t>Commit é o mesmo que criar um comentário para dizer o que foi feito de mudança, dessa forma fica mais fácil de se lembrar ou de se entender o que é pretendido naquele momento.</w:t>
+      </w:r>
+    </w:p>
+    <w:p>
+      <w:pPr>
+        <w:rPr>
+          <w:rFonts w:ascii="Arial" w:hAnsi="Arial" w:cs="Arial"/>
+          <w:sz w:val="24"/>
+          <w:szCs w:val="24"/>
+        </w:rPr>
+      </w:pPr>
+      <w:r>
+        <w:rPr>
+          <w:rFonts w:ascii="Arial" w:hAnsi="Arial" w:cs="Arial"/>
+          <w:sz w:val="24"/>
+          <w:szCs w:val="24"/>
+        </w:rPr>
+        <w:t>Para commitar</w:t>
+      </w:r>
+      <w:r>
+        <w:rPr>
+          <w:rFonts w:ascii="Arial" w:hAnsi="Arial" w:cs="Arial"/>
+          <w:sz w:val="24"/>
+          <w:szCs w:val="24"/>
+        </w:rPr>
+        <w:t xml:space="preserve"> vamos usar o seguinte comando git commit –m “comentários aqui dentro</w:t>
+      </w:r>
+      <w:r>
+        <w:rPr>
+          <w:rFonts w:ascii="Arial" w:hAnsi="Arial" w:cs="Arial"/>
+          <w:sz w:val="24"/>
+          <w:szCs w:val="24"/>
+        </w:rPr>
+        <w:t>”.</w:t>
+      </w:r>
+    </w:p>
+    <w:p>
+      <w:pPr>
+        <w:rPr>
+          <w:rFonts w:ascii="Arial" w:hAnsi="Arial" w:cs="Arial"/>
+          <w:sz w:val="24"/>
+          <w:szCs w:val="24"/>
+        </w:rPr>
+      </w:pPr>
+      <w:r>
+        <w:rPr>
+          <w:rFonts w:ascii="Arial" w:hAnsi="Arial" w:cs="Arial"/>
+          <w:noProof/>
+          <w:sz w:val="24"/>
+          <w:szCs w:val="24"/>
+          <w:lang w:eastAsia="pt-BR"/>
+        </w:rPr>
+        <w:drawing>
+          <wp:inline distT="0" distB="0" distL="0" distR="0">
+            <wp:extent cx="5400040" cy="3421380"/>
+            <wp:effectExtent l="0" t="0" r="0" b="7620"/>
+            <wp:docPr id="18" name="Imagem 18"/>
+            <wp:cNvGraphicFramePr>
+              <a:graphicFrameLocks xmlns:a="http://schemas.openxmlformats.org/drawingml/2006/main" noChangeAspect="1"/>
+            </wp:cNvGraphicFramePr>
+            <a:graphic xmlns:a="http://schemas.openxmlformats.org/drawingml/2006/main">
+              <a:graphicData uri="http://schemas.openxmlformats.org/drawingml/2006/picture">
+                <pic:pic xmlns:pic="http://schemas.openxmlformats.org/drawingml/2006/picture">
+                  <pic:nvPicPr>
+                    <pic:cNvPr id="18" name="A089A34.tmp"/>
+                    <pic:cNvPicPr/>
+                  </pic:nvPicPr>
+                  <pic:blipFill>
+                    <a:blip r:embed="rId24">
+                      <a:extLst>
+                        <a:ext uri="{28A0092B-C50C-407E-A947-70E740481C1C}">
+                          <a14:useLocalDpi xmlns:a14="http://schemas.microsoft.com/office/drawing/2010/main" val="0"/>
+                        </a:ext>
+                      </a:extLst>
+                    </a:blip>
+                    <a:stretch>
+                      <a:fillRect/>
+                    </a:stretch>
+                  </pic:blipFill>
+                  <pic:spPr>
+                    <a:xfrm>
+                      <a:off x="0" y="0"/>
+                      <a:ext cx="5400040" cy="3421380"/>
+                    </a:xfrm>
+                    <a:prstGeom prst="rect">
+                      <a:avLst/>
+                    </a:prstGeom>
+                  </pic:spPr>
+                </pic:pic>
+              </a:graphicData>
+            </a:graphic>
+          </wp:inline>
+        </w:drawing>
+      </w:r>
+    </w:p>
+    <w:p>
+      <w:pPr>
+        <w:rPr>
+          <w:rFonts w:ascii="Arial" w:hAnsi="Arial" w:cs="Arial"/>
+          <w:sz w:val="24"/>
+          <w:szCs w:val="24"/>
+        </w:rPr>
+      </w:pPr>
+      <w:r>
+        <w:rPr>
+          <w:rFonts w:ascii="Arial" w:hAnsi="Arial" w:cs="Arial"/>
+          <w:sz w:val="24"/>
+          <w:szCs w:val="24"/>
+        </w:rPr>
+        <w:t>Nesse momento temos as informações referent</w:t>
+      </w:r>
+      <w:r>
+        <w:rPr>
+          <w:rFonts w:ascii="Arial" w:hAnsi="Arial" w:cs="Arial"/>
+          <w:sz w:val="24"/>
+          <w:szCs w:val="24"/>
+        </w:rPr>
+        <w:t>es ao nosso diretório.</w:t>
+      </w:r>
+    </w:p>
+    <w:p>
+      <w:pPr>
+        <w:rPr>
+          <w:rFonts w:ascii="Arial" w:hAnsi="Arial" w:cs="Arial"/>
+          <w:sz w:val="24"/>
+          <w:szCs w:val="24"/>
+        </w:rPr>
+      </w:pPr>
+      <w:r>
+        <w:rPr>
+          <w:rFonts w:ascii="Arial" w:hAnsi="Arial" w:cs="Arial"/>
+          <w:sz w:val="24"/>
+          <w:szCs w:val="24"/>
+        </w:rPr>
+        <w:t xml:space="preserve">Simples para muitas pessoas e um pouco complicado para </w:t>
+      </w:r>
+      <w:r>
+        <w:rPr>
+          <w:rFonts w:ascii="Arial" w:hAnsi="Arial" w:cs="Arial"/>
+          <w:sz w:val="24"/>
+          <w:szCs w:val="24"/>
+        </w:rPr>
+        <w:t>algumas, mas não fique preocupado. Além do Git, que é um versionador usado em um repositório local, temos o Github</w:t>
+      </w:r>
+      <w:r>
+        <w:rPr>
+          <w:rFonts w:ascii="Arial" w:hAnsi="Arial" w:cs="Arial"/>
+          <w:sz w:val="24"/>
+          <w:szCs w:val="24"/>
+        </w:rPr>
+        <w:t xml:space="preserve"> que é repositório remoto. </w:t>
+      </w:r>
+    </w:p>
+    <w:p>
+      <w:r>
+        <w:rPr>
+          <w:rFonts w:ascii="Arial" w:hAnsi="Arial" w:cs="Arial"/>
+          <w:sz w:val="24"/>
+          <w:szCs w:val="24"/>
+        </w:rPr>
+        <w:lastRenderedPageBreak/>
+        <w:t>Para</w:t>
+      </w:r>
+      <w:r>
+        <w:rPr>
+          <w:rFonts w:ascii="Arial" w:hAnsi="Arial" w:cs="Arial"/>
+          <w:sz w:val="24"/>
+          <w:szCs w:val="24"/>
+        </w:rPr>
+        <w:t xml:space="preserve"> criar uma conta no Github basta acessar: </w:t>
+      </w:r>
+      <w:hyperlink r:id="rId25" w:history="1">
+        <w:r>
+          <w:rPr>
+            <w:rStyle w:val="Hyperlink"/>
+          </w:rPr>
+          <w:t>https://github.com</w:t>
+        </w:r>
+      </w:hyperlink>
+      <w:r>
+        <w:t xml:space="preserve">  e  fazer o cadastro.</w:t>
+      </w:r>
+    </w:p>
+    <w:p>
+      <w:pPr>
+        <w:rPr>
+          <w:rFonts w:ascii="Arial" w:hAnsi="Arial" w:cs="Arial"/>
+          <w:sz w:val="24"/>
+          <w:szCs w:val="24"/>
+        </w:rPr>
+      </w:pPr>
+      <w:r>
+        <w:rPr>
+          <w:rFonts w:ascii="Arial" w:hAnsi="Arial" w:cs="Arial"/>
+          <w:sz w:val="24"/>
+          <w:szCs w:val="24"/>
+        </w:rPr>
+        <w:t>Peça ajuda ao professor em sala acaso não consiga se cadastrar.</w:t>
+      </w:r>
+    </w:p>
+    <w:p>
+      <w:pPr>
+        <w:rPr>
+          <w:rFonts w:ascii="Arial" w:hAnsi="Arial" w:cs="Arial"/>
+          <w:sz w:val="24"/>
+          <w:szCs w:val="24"/>
+        </w:rPr>
+      </w:pPr>
+      <w:r>
+        <w:rPr>
+          <w:rFonts w:ascii="Arial" w:hAnsi="Arial" w:cs="Arial"/>
+          <w:sz w:val="24"/>
+          <w:szCs w:val="24"/>
+        </w:rPr>
+        <w:t>Vamos criar um novo repositório.</w:t>
+      </w:r>
+    </w:p>
+    <w:p>
+      <w:pPr>
+        <w:rPr>
+          <w:rFonts w:ascii="Arial" w:hAnsi="Arial" w:cs="Arial"/>
+          <w:sz w:val="24"/>
+          <w:szCs w:val="24"/>
+        </w:rPr>
+      </w:pPr>
+      <w:r>
+        <w:rPr>
+          <w:rFonts w:ascii="Arial" w:hAnsi="Arial" w:cs="Arial"/>
+          <w:sz w:val="24"/>
+          <w:szCs w:val="24"/>
+        </w:rPr>
+        <w:t xml:space="preserve">Clique em New </w:t>
+      </w:r>
+      <w:r>
+        <w:rPr>
+          <w:rFonts w:ascii="Arial" w:hAnsi="Arial" w:cs="Arial"/>
+          <w:sz w:val="24"/>
+          <w:szCs w:val="24"/>
+        </w:rPr>
+        <w:t>e logo após vamos preencher os campos necessários.</w:t>
+      </w:r>
+    </w:p>
+    <w:p>
+      <w:pPr>
+        <w:rPr>
+          <w:rFonts w:ascii="Arial" w:hAnsi="Arial" w:cs="Arial"/>
+          <w:sz w:val="24"/>
+          <w:szCs w:val="24"/>
+        </w:rPr>
+      </w:pPr>
+      <w:r>
+        <w:rPr>
+          <w:rFonts w:ascii="Arial" w:hAnsi="Arial" w:cs="Arial"/>
+          <w:noProof/>
+          <w:sz w:val="24"/>
+          <w:szCs w:val="24"/>
+          <w:lang w:eastAsia="pt-BR"/>
+        </w:rPr>
+        <w:drawing>
+          <wp:inline distT="0" distB="0" distL="0" distR="0">
+            <wp:extent cx="5400040" cy="4594225"/>
+            <wp:effectExtent l="0" t="0" r="0" b="0"/>
+            <wp:docPr id="22" name="Imagem 22"/>
+            <wp:cNvGraphicFramePr>
+              <a:graphicFrameLocks xmlns:a="http://schemas.openxmlformats.org/drawingml/2006/main" noChangeAspect="1"/>
+            </wp:cNvGraphicFramePr>
+            <a:graphic xmlns:a="http://schemas.openxmlformats.org/drawingml/2006/main">
+              <a:graphicData uri="http://schemas.openxmlformats.org/drawingml/2006/picture">
+                <pic:pic xmlns:pic="http://schemas.openxmlformats.org/drawingml/2006/picture">
+                  <pic:nvPicPr>
+                    <pic:cNvPr id="22" name="A083876.tmp"/>
+                    <pic:cNvPicPr/>
+                  </pic:nvPicPr>
+                  <pic:blipFill>
+                    <a:blip r:embed="rId26">
+                      <a:extLst>
+                        <a:ext uri="{28A0092B-C50C-407E-A947-70E740481C1C}">
+                          <a14:useLocalDpi xmlns:a14="http://schemas.microsoft.com/office/drawing/2010/main" val="0"/>
+                        </a:ext>
+                      </a:extLst>
+                    </a:blip>
+                    <a:stretch>
+                      <a:fillRect/>
+                    </a:stretch>
+                  </pic:blipFill>
+                  <pic:spPr>
+                    <a:xfrm>
+                      <a:off x="0" y="0"/>
+                      <a:ext cx="5400040" cy="4594225"/>
+                    </a:xfrm>
+                    <a:prstGeom prst="rect">
+                      <a:avLst/>
+                    </a:prstGeom>
+                  </pic:spPr>
+                </pic:pic>
+              </a:graphicData>
+            </a:graphic>
+          </wp:inline>
+        </w:drawing>
+      </w:r>
+    </w:p>
+    <w:p>
+      <w:pPr>
+        <w:rPr>
+          <w:rFonts w:ascii="Arial" w:hAnsi="Arial" w:cs="Arial"/>
+          <w:sz w:val="24"/>
+          <w:szCs w:val="24"/>
+        </w:rPr>
+      </w:pPr>
+    </w:p>
+    <w:p>
+      <w:pPr>
+        <w:rPr>
+          <w:rFonts w:ascii="Arial" w:hAnsi="Arial" w:cs="Arial"/>
+          <w:sz w:val="24"/>
+          <w:szCs w:val="24"/>
+        </w:rPr>
+      </w:pPr>
+      <w:r>
+        <w:rPr>
+          <w:rFonts w:ascii="Arial" w:hAnsi="Arial" w:cs="Arial"/>
+          <w:sz w:val="24"/>
+          <w:szCs w:val="24"/>
+        </w:rPr>
+        <w:t>O seu repositório precisa de um nome que</w:t>
+      </w:r>
+      <w:r>
+        <w:rPr>
+          <w:rFonts w:ascii="Arial" w:hAnsi="Arial" w:cs="Arial"/>
+          <w:sz w:val="24"/>
+          <w:szCs w:val="24"/>
+        </w:rPr>
+        <w:t xml:space="preserve"> faça sentido para os trabalhos, uma descrição coerente do que será armazenado e trabalhado nele. Defina se o repositório será público ou privado</w:t>
+      </w:r>
+      <w:r>
+        <w:rPr>
+          <w:rFonts w:ascii="Arial" w:hAnsi="Arial" w:cs="Arial"/>
+          <w:sz w:val="24"/>
+          <w:szCs w:val="24"/>
+        </w:rPr>
+        <w:t xml:space="preserve"> e inicialize com um README. </w:t>
+      </w:r>
+    </w:p>
+    <w:p>
+      <w:pPr>
+        <w:rPr>
+          <w:rFonts w:ascii="Arial" w:hAnsi="Arial" w:cs="Arial"/>
+          <w:sz w:val="24"/>
+          <w:szCs w:val="24"/>
+        </w:rPr>
+      </w:pPr>
+      <w:r>
+        <w:rPr>
+          <w:rFonts w:ascii="Arial" w:hAnsi="Arial" w:cs="Arial"/>
+          <w:sz w:val="24"/>
+          <w:szCs w:val="24"/>
+        </w:rPr>
+        <w:t xml:space="preserve">O README é um texto contendo informações gerais sobre </w:t>
+      </w:r>
+      <w:r>
+        <w:rPr>
+          <w:rFonts w:ascii="Arial" w:hAnsi="Arial" w:cs="Arial"/>
+          <w:sz w:val="24"/>
+          <w:szCs w:val="24"/>
+        </w:rPr>
+        <w:t>o trabalho que está sendo desenvolvido, coisas como quem está trabalhando nele, quem são os responsáveis pelo projeto e qual o objetivo do projeto.</w:t>
       </w:r>
     </w:p>
     <w:p>

</xml_diff>